<commit_message>
Added WIP project description
</commit_message>
<xml_diff>
--- a/Video script ideas.docx
+++ b/Video script ideas.docx
@@ -28,13 +28,7 @@
         </w:numPr>
       </w:pPr>
       <w:r>
-        <w:t xml:space="preserve">Audience: a </w:t>
-      </w:r>
-      <w:r>
-        <w:t xml:space="preserve">dashboard for </w:t>
-      </w:r>
-      <w:r>
-        <w:t>the ATO and other government departments to help visualise what suburbs will look like in 2030. This includes</w:t>
+        <w:t>Audience: a dashboard for the ATO and other government departments to help visualise what suburbs will look like in 2030. This includes</w:t>
       </w:r>
       <w:r>
         <w:t>:</w:t>
@@ -266,7 +260,6 @@
           <w:color w:val="006296"/>
           <w:sz w:val="21"/>
           <w:szCs w:val="21"/>
-          <w:lang/>
         </w:rPr>
         <w:drawing>
           <wp:inline distT="0" distB="0" distL="0" distR="0">
@@ -352,7 +345,6 @@
           <w:color w:val="006296"/>
           <w:sz w:val="21"/>
           <w:szCs w:val="21"/>
-          <w:lang/>
         </w:rPr>
         <w:drawing>
           <wp:inline distT="0" distB="0" distL="0" distR="0">
@@ -435,7 +427,6 @@
           <w:color w:val="006296"/>
           <w:sz w:val="21"/>
           <w:szCs w:val="21"/>
-          <w:lang/>
         </w:rPr>
         <w:drawing>
           <wp:inline distT="0" distB="0" distL="0" distR="0">
@@ -593,20 +584,460 @@
       <w:r>
         <w:t>promotion and crime prevention programs</w:t>
       </w:r>
+    </w:p>
+    <w:p>
+      <w:pPr>
+        <w:pStyle w:val="ListParagraph"/>
+        <w:numPr>
+          <w:ilvl w:val="0"/>
+          <w:numId w:val="1"/>
+        </w:numPr>
+      </w:pPr>
+      <w:r>
+        <w:t>X</w:t>
+      </w:r>
+    </w:p>
+    <w:p/>
+    <w:p>
+      <w:r>
+        <w:t>Introduce team name and members</w:t>
+      </w:r>
+    </w:p>
+    <w:p>
+      <w:r>
+        <w:t>Aim of hack</w:t>
+      </w:r>
+    </w:p>
+    <w:p>
+      <w:r>
+        <w:t>Dataset</w:t>
+      </w:r>
+    </w:p>
+    <w:p>
+      <w:r>
+        <w:t>Technologies used</w:t>
+      </w:r>
+    </w:p>
+    <w:p>
+      <w:r>
+        <w:t>Where is hack hosted</w:t>
+      </w:r>
+    </w:p>
+    <w:p>
+      <w:r>
+        <w:t>Key expertise that went into it</w:t>
+      </w:r>
+    </w:p>
+    <w:p>
+      <w:r>
+        <w:t>Interesting datasets being combined</w:t>
+      </w:r>
+    </w:p>
+    <w:p>
+      <w:r>
+        <w:t>Screenshots, video and voiceover</w:t>
+      </w:r>
+    </w:p>
+    <w:p>
+      <w:r>
+        <w:t>Plan your demo</w:t>
+      </w:r>
+    </w:p>
+    <w:p>
+      <w:r>
+        <w:t>Describe missing features and what we ould do next</w:t>
+      </w:r>
+    </w:p>
+    <w:p>
+      <w:r>
+        <w:t>Who does it benefit, whose life does it improve</w:t>
+      </w:r>
+    </w:p>
+    <w:p>
+      <w:r>
+        <w:t>Add progress shots if available</w:t>
+      </w:r>
+    </w:p>
+    <w:p>
+      <w:r>
+        <w:t>Produce at 720HD – 10 minutes to render</w:t>
+      </w:r>
+    </w:p>
+    <w:p/>
+    <w:p>
+      <w:r>
+        <w:br w:type="page"/>
+      </w:r>
+    </w:p>
+    <w:p>
+      <w:pPr>
+        <w:pStyle w:val="Heading1"/>
+      </w:pPr>
+      <w:r>
+        <w:lastRenderedPageBreak/>
+        <w:t>Project description</w:t>
+      </w:r>
+    </w:p>
+    <w:p>
+      <w:r>
+        <w:t>Suburb Outlook is a forecasting tool designed to assist government authorities with making forward-thinking and informed decisions about the future development of a given suburb.</w:t>
+      </w:r>
+    </w:p>
+    <w:p>
+      <w:r>
+        <w:t xml:space="preserve">Our goal was to bring together as many datasets as possible from different sources to help </w:t>
+      </w:r>
+      <w:r>
+        <w:t xml:space="preserve">visualise </w:t>
+      </w:r>
+      <w:r>
+        <w:t xml:space="preserve">the economic and social make-up of </w:t>
+      </w:r>
+      <w:r>
+        <w:t>a given</w:t>
+      </w:r>
+      <w:r>
+        <w:t xml:space="preserve"> suburb. We then extrapolated the existing 2006-2015 data to present the outlook of each suburb as it might appear in 2030</w:t>
+      </w:r>
+      <w:r>
+        <w:t>.</w:t>
+      </w:r>
+      <w:r>
+        <w:t xml:space="preserve"> Due to the limited timeframe of the GovHack event, we limited ourselves data visualisations for </w:t>
+      </w:r>
+    </w:p>
+    <w:p>
+      <w:r>
+        <w:t xml:space="preserve">For </w:t>
+      </w:r>
+      <w:r>
+        <w:t>these</w:t>
+      </w:r>
+      <w:r>
+        <w:t xml:space="preserve"> </w:t>
+      </w:r>
+      <w:r>
+        <w:t>data visualisation</w:t>
+      </w:r>
+      <w:r>
+        <w:t>s</w:t>
+      </w:r>
+      <w:r>
+        <w:t>, we have brought together datasets from:</w:t>
+      </w:r>
+    </w:p>
+    <w:p>
+      <w:pPr>
+        <w:pStyle w:val="ListParagraph"/>
+        <w:numPr>
+          <w:ilvl w:val="0"/>
+          <w:numId w:val="2"/>
+        </w:numPr>
+      </w:pPr>
+      <w:r>
+        <w:t>The A</w:t>
+      </w:r>
+      <w:r>
+        <w:t>ustralian Taxation Office (ATO)</w:t>
+      </w:r>
+    </w:p>
+    <w:p>
+      <w:pPr>
+        <w:pStyle w:val="ListParagraph"/>
+        <w:numPr>
+          <w:ilvl w:val="0"/>
+          <w:numId w:val="2"/>
+        </w:numPr>
+      </w:pPr>
+      <w:r>
+        <w:t>The Austra</w:t>
+      </w:r>
+      <w:r>
+        <w:t>lian Bureau of Statistics (ABS)</w:t>
+      </w:r>
+    </w:p>
+    <w:p>
+      <w:pPr>
+        <w:pStyle w:val="ListParagraph"/>
+        <w:numPr>
+          <w:ilvl w:val="0"/>
+          <w:numId w:val="2"/>
+        </w:numPr>
+      </w:pPr>
+      <w:r>
+        <w:t>The South Australian Atto</w:t>
+      </w:r>
+      <w:r>
+        <w:t>rney-General's Department (AGD)</w:t>
+      </w:r>
+    </w:p>
+    <w:p>
+      <w:pPr>
+        <w:pStyle w:val="ListParagraph"/>
+        <w:numPr>
+          <w:ilvl w:val="0"/>
+          <w:numId w:val="2"/>
+        </w:numPr>
+      </w:pPr>
+      <w:r>
+        <w:t>The Department of Planning, Tran</w:t>
+      </w:r>
+      <w:r>
+        <w:t>sport and Infrastructure (DPTI)</w:t>
+      </w:r>
+    </w:p>
+    <w:p>
+      <w:pPr>
+        <w:pStyle w:val="ListParagraph"/>
+        <w:numPr>
+          <w:ilvl w:val="0"/>
+          <w:numId w:val="2"/>
+        </w:numPr>
+      </w:pPr>
+      <w:r>
+        <w:t>The Department for Education and Child Development (DECD)</w:t>
+      </w:r>
+    </w:p>
+    <w:p>
+      <w:r>
+        <w:t>Suburb Outlook</w:t>
+      </w:r>
+      <w:r>
+        <w:t xml:space="preserve"> will serve multiple purposes:</w:t>
+      </w:r>
+    </w:p>
+    <w:p>
+      <w:pPr>
+        <w:pStyle w:val="ListParagraph"/>
+        <w:numPr>
+          <w:ilvl w:val="0"/>
+          <w:numId w:val="3"/>
+        </w:numPr>
+      </w:pPr>
+      <w:r>
+        <w:t>Help the ATO identify which suburbs are changing their economic profile and therefore their taxation profile</w:t>
+      </w:r>
+    </w:p>
+    <w:p>
+      <w:pPr>
+        <w:pStyle w:val="ListParagraph"/>
+        <w:numPr>
+          <w:ilvl w:val="0"/>
+          <w:numId w:val="3"/>
+        </w:numPr>
+      </w:pPr>
+      <w:r>
+        <w:t>Help the AGD identify which suburbs are at risk of increased crime rates</w:t>
+      </w:r>
+    </w:p>
+    <w:p>
+      <w:pPr>
+        <w:pStyle w:val="ListParagraph"/>
+        <w:numPr>
+          <w:ilvl w:val="0"/>
+          <w:numId w:val="3"/>
+        </w:numPr>
+      </w:pPr>
+      <w:r>
+        <w:t>Help the DPTI identify which suburbs could benefit from an increased focus on infrastructure</w:t>
+      </w:r>
+    </w:p>
+    <w:p>
+      <w:pPr>
+        <w:pStyle w:val="ListParagraph"/>
+        <w:numPr>
+          <w:ilvl w:val="0"/>
+          <w:numId w:val="3"/>
+        </w:numPr>
+      </w:pPr>
+      <w:r>
+        <w:t>Help the DECD identify which suburbs could benefit from additional funding in schools and extracurricular programs to prevent youth delinquency and improve educational prospects</w:t>
+      </w:r>
+    </w:p>
+    <w:p>
+      <w:pPr>
+        <w:pStyle w:val="ListParagraph"/>
+        <w:numPr>
+          <w:ilvl w:val="0"/>
+          <w:numId w:val="3"/>
+        </w:numPr>
+      </w:pPr>
+      <w:r>
+        <w:t>Help other government departments identify which suburbs could benefit from an increased focus on health promotion and crime prevention programs</w:t>
+      </w:r>
+    </w:p>
+    <w:p>
+      <w:r>
+        <w:t>Suburb Outlook is targeted at the following Awards:</w:t>
+      </w:r>
+    </w:p>
+    <w:p>
+      <w:pPr>
+        <w:pStyle w:val="ListParagraph"/>
+        <w:numPr>
+          <w:ilvl w:val="0"/>
+          <w:numId w:val="3"/>
+        </w:numPr>
+      </w:pPr>
+      <w:r>
+        <w:rPr>
+          <w:b/>
+        </w:rPr>
+        <w:t>Bounty: Plausible Futures</w:t>
+      </w:r>
+      <w:r>
+        <w:t xml:space="preserve">: </w:t>
+      </w:r>
+      <w:r>
+        <w:t>this bounty was the main driver behind the creation of Suburb Outlook. Our objective was to extrapolate available trend data on many aspects of a suburb to provide government agencies with the most comprehensive and accurate set of predictions possible.</w:t>
+      </w:r>
+    </w:p>
+    <w:p>
+      <w:pPr>
+        <w:pStyle w:val="ListParagraph"/>
+        <w:numPr>
+          <w:ilvl w:val="0"/>
+          <w:numId w:val="3"/>
+        </w:numPr>
+      </w:pPr>
+      <w:r>
+        <w:rPr>
+          <w:b/>
+        </w:rPr>
+        <w:t>Bounty: .tech / .space</w:t>
+      </w:r>
+      <w:r>
+        <w:t>: the suburboutlook.tech domain name is a great place for our website as Suburb Outlook uses technology to enhance government decision-making.</w:t>
+      </w:r>
+    </w:p>
+    <w:p>
+      <w:pPr>
+        <w:pStyle w:val="ListParagraph"/>
+        <w:numPr>
+          <w:ilvl w:val="0"/>
+          <w:numId w:val="3"/>
+        </w:numPr>
+      </w:pPr>
+      <w:r>
+        <w:rPr>
+          <w:b/>
+        </w:rPr>
+        <w:t>Best Entry from South Australia</w:t>
+      </w:r>
+      <w:r>
+        <w:t>:</w:t>
+      </w:r>
+      <w:r>
+        <w:t xml:space="preserve"> </w:t>
+      </w:r>
+      <w:r>
+        <w:t>we believe Suburb Outlook will be of significant value to the South Australian government in helping to shape the future of South Australia’s suburbs by identifying positive and negative trends and implementing remedial actions in a timely fashion.</w:t>
+      </w:r>
+      <w:r>
+        <w:t xml:space="preserve"> Suburb Outlook uses multiple datasets from data.sa.gov.au, including population projections, crime mapper data, median house sales data and the Australian Early Development Index.</w:t>
+      </w:r>
+    </w:p>
+    <w:p>
+      <w:pPr>
+        <w:pStyle w:val="ListParagraph"/>
+        <w:numPr>
+          <w:ilvl w:val="0"/>
+          <w:numId w:val="3"/>
+        </w:numPr>
+      </w:pPr>
+      <w:r>
+        <w:rPr>
+          <w:b/>
+        </w:rPr>
+        <w:t>Neighbourhood and Community Confidence</w:t>
+      </w:r>
+      <w:r>
+        <w:t>:</w:t>
+      </w:r>
+      <w:r>
+        <w:t xml:space="preserve"> Suburb Outlook integrates crime mapper data from the Attorney General’s Department with the Australian Early Development Index to help identify suburbs where youths are most vulnerable and therefore most at risk of experiencing poorer educational, social and legal outcomes, which would in turn impact on crime rates in these suburbs. The combination of these datasets could help inform the Attorney General’s Department and SA Police as to which suburbs would most benefit from additional crime preventio</w:t>
+      </w:r>
+      <w:r>
+        <w:t>n programs and police resources, thus improving quality of life for the residents of these suburbs.</w:t>
+      </w:r>
+    </w:p>
+    <w:p>
+      <w:pPr>
+        <w:pStyle w:val="ListParagraph"/>
+        <w:numPr>
+          <w:ilvl w:val="0"/>
+          <w:numId w:val="3"/>
+        </w:numPr>
+      </w:pPr>
+      <w:r>
+        <w:rPr>
+          <w:b/>
+        </w:rPr>
+        <w:lastRenderedPageBreak/>
+        <w:t>Numbers hack</w:t>
+      </w:r>
+      <w:r>
+        <w:t>:</w:t>
+      </w:r>
+      <w:r>
+        <w:t xml:space="preserve"> Suburb Outlook is very much grounded in government data and trend analysis and extrapolation. </w:t>
+      </w:r>
+      <w:r>
+        <w:t xml:space="preserve">Despite the limitations of the </w:t>
+      </w:r>
+      <w:r>
+        <w:t xml:space="preserve">available </w:t>
+      </w:r>
+      <w:r>
+        <w:t>aggregated data and the timeframe of the GovHack event, we have attempted to create realistic projections of income, childhood development, house prices, cultural diversity and crime rates for a selection of Adelaide suburbs. The Excel spreadsheets supporting the creation of the data visualisations are available from our website.</w:t>
+      </w:r>
+    </w:p>
+    <w:p>
+      <w:pPr>
+        <w:pStyle w:val="ListParagraph"/>
+        <w:numPr>
+          <w:ilvl w:val="0"/>
+          <w:numId w:val="3"/>
+        </w:numPr>
+      </w:pPr>
+      <w:r>
+        <w:rPr>
+          <w:b/>
+        </w:rPr>
+        <w:t>Places hack</w:t>
+      </w:r>
+      <w:r>
+        <w:t>:</w:t>
+      </w:r>
+      <w:r>
+        <w:t xml:space="preserve"> </w:t>
+      </w:r>
+      <w:r>
+        <w:t>…</w:t>
+      </w:r>
+    </w:p>
+    <w:p>
+      <w:pPr>
+        <w:pStyle w:val="ListParagraph"/>
+        <w:numPr>
+          <w:ilvl w:val="0"/>
+          <w:numId w:val="3"/>
+        </w:numPr>
+      </w:pPr>
+      <w:r>
+        <w:rPr>
+          <w:b/>
+        </w:rPr>
+        <w:t>Smart Lifestyles</w:t>
+      </w:r>
+      <w:r>
+        <w:t>:</w:t>
+      </w:r>
+      <w:r>
+        <w:t xml:space="preserve"> …</w:t>
+      </w:r>
       <w:bookmarkStart w:id="0" w:name="_GoBack"/>
       <w:bookmarkEnd w:id="0"/>
-    </w:p>
-    <w:p>
-      <w:pPr>
-        <w:pStyle w:val="ListParagraph"/>
-        <w:numPr>
-          <w:ilvl w:val="0"/>
-          <w:numId w:val="1"/>
-        </w:numPr>
-      </w:pPr>
-      <w:r>
-        <w:t>x</w:t>
-      </w:r>
     </w:p>
     <w:sectPr>
       <w:pgSz w:w="11906" w:h="16838"/>
@@ -621,6 +1052,232 @@
 <file path=word/numbering.xml><?xml version="1.0" encoding="utf-8"?>
 <w:numbering xmlns:wpc="http://schemas.microsoft.com/office/word/2010/wordprocessingCanvas" xmlns:cx="http://schemas.microsoft.com/office/drawing/2014/chartex" xmlns:cx1="http://schemas.microsoft.com/office/drawing/2015/9/8/chartex" xmlns:cx2="http://schemas.microsoft.com/office/drawing/2015/10/21/chartex" xmlns:cx3="http://schemas.microsoft.com/office/drawing/2016/5/9/chartex" xmlns:cx4="http://schemas.microsoft.com/office/drawing/2016/5/10/chartex" xmlns:cx5="http://schemas.microsoft.com/office/drawing/2016/5/11/chartex" xmlns:cx6="http://schemas.microsoft.com/office/drawing/2016/5/12/chartex" xmlns:cx7="http://schemas.microsoft.com/office/drawing/2016/5/13/chartex" xmlns:cx8="http://schemas.microsoft.com/office/drawing/2016/5/14/chartex" xmlns:mc="http://schemas.openxmlformats.org/markup-compatibility/2006" xmlns:aink="http://schemas.microsoft.com/office/drawing/2016/ink" xmlns:am3d="http://schemas.microsoft.com/office/drawing/2017/model3d" xmlns:o="urn:schemas-microsoft-com:office:office" xmlns:r="http://schemas.openxmlformats.org/officeDocument/2006/relationships" xmlns:m="http://schemas.openxmlformats.org/officeDocument/2006/math" xmlns:v="urn:schemas-microsoft-com:vml" xmlns:wp14="http://schemas.microsoft.com/office/word/2010/wordprocessingDrawing" xmlns:wp="http://schemas.openxmlformats.org/drawingml/2006/wordprocessingDrawing" xmlns:w10="urn:schemas-microsoft-com:office:word" xmlns:w="http://schemas.openxmlformats.org/wordprocessingml/2006/main" xmlns:w14="http://schemas.microsoft.com/office/word/2010/wordml" xmlns:w15="http://schemas.microsoft.com/office/word/2012/wordml" xmlns:w16cid="http://schemas.microsoft.com/office/word/2016/wordml/cid" xmlns:w16se="http://schemas.microsoft.com/office/word/2015/wordml/symex" xmlns:wpg="http://schemas.microsoft.com/office/word/2010/wordprocessingGroup" xmlns:wpi="http://schemas.microsoft.com/office/word/2010/wordprocessingInk" xmlns:wne="http://schemas.microsoft.com/office/word/2006/wordml" xmlns:wps="http://schemas.microsoft.com/office/word/2010/wordprocessingShape" mc:Ignorable="w14 w15 w16se w16cid wp14">
   <w:abstractNum w:abstractNumId="0" w15:restartNumberingAfterBreak="0">
+    <w:nsid w:val="26B81458"/>
+    <w:multiLevelType w:val="hybridMultilevel"/>
+    <w:tmpl w:val="D8F0E930"/>
+    <w:lvl w:ilvl="0" w:tplc="0C090001">
+      <w:start w:val="1"/>
+      <w:numFmt w:val="bullet"/>
+      <w:lvlText w:val=""/>
+      <w:lvlJc w:val="left"/>
+      <w:pPr>
+        <w:ind w:left="720" w:hanging="360"/>
+      </w:pPr>
+      <w:rPr>
+        <w:rFonts w:ascii="Symbol" w:hAnsi="Symbol" w:hint="default"/>
+      </w:rPr>
+    </w:lvl>
+    <w:lvl w:ilvl="1" w:tplc="0C090003" w:tentative="1">
+      <w:start w:val="1"/>
+      <w:numFmt w:val="bullet"/>
+      <w:lvlText w:val="o"/>
+      <w:lvlJc w:val="left"/>
+      <w:pPr>
+        <w:ind w:left="1440" w:hanging="360"/>
+      </w:pPr>
+      <w:rPr>
+        <w:rFonts w:ascii="Courier New" w:hAnsi="Courier New" w:cs="Courier New" w:hint="default"/>
+      </w:rPr>
+    </w:lvl>
+    <w:lvl w:ilvl="2" w:tplc="0C090005" w:tentative="1">
+      <w:start w:val="1"/>
+      <w:numFmt w:val="bullet"/>
+      <w:lvlText w:val=""/>
+      <w:lvlJc w:val="left"/>
+      <w:pPr>
+        <w:ind w:left="2160" w:hanging="360"/>
+      </w:pPr>
+      <w:rPr>
+        <w:rFonts w:ascii="Wingdings" w:hAnsi="Wingdings" w:hint="default"/>
+      </w:rPr>
+    </w:lvl>
+    <w:lvl w:ilvl="3" w:tplc="0C090001" w:tentative="1">
+      <w:start w:val="1"/>
+      <w:numFmt w:val="bullet"/>
+      <w:lvlText w:val=""/>
+      <w:lvlJc w:val="left"/>
+      <w:pPr>
+        <w:ind w:left="2880" w:hanging="360"/>
+      </w:pPr>
+      <w:rPr>
+        <w:rFonts w:ascii="Symbol" w:hAnsi="Symbol" w:hint="default"/>
+      </w:rPr>
+    </w:lvl>
+    <w:lvl w:ilvl="4" w:tplc="0C090003" w:tentative="1">
+      <w:start w:val="1"/>
+      <w:numFmt w:val="bullet"/>
+      <w:lvlText w:val="o"/>
+      <w:lvlJc w:val="left"/>
+      <w:pPr>
+        <w:ind w:left="3600" w:hanging="360"/>
+      </w:pPr>
+      <w:rPr>
+        <w:rFonts w:ascii="Courier New" w:hAnsi="Courier New" w:cs="Courier New" w:hint="default"/>
+      </w:rPr>
+    </w:lvl>
+    <w:lvl w:ilvl="5" w:tplc="0C090005" w:tentative="1">
+      <w:start w:val="1"/>
+      <w:numFmt w:val="bullet"/>
+      <w:lvlText w:val=""/>
+      <w:lvlJc w:val="left"/>
+      <w:pPr>
+        <w:ind w:left="4320" w:hanging="360"/>
+      </w:pPr>
+      <w:rPr>
+        <w:rFonts w:ascii="Wingdings" w:hAnsi="Wingdings" w:hint="default"/>
+      </w:rPr>
+    </w:lvl>
+    <w:lvl w:ilvl="6" w:tplc="0C090001" w:tentative="1">
+      <w:start w:val="1"/>
+      <w:numFmt w:val="bullet"/>
+      <w:lvlText w:val=""/>
+      <w:lvlJc w:val="left"/>
+      <w:pPr>
+        <w:ind w:left="5040" w:hanging="360"/>
+      </w:pPr>
+      <w:rPr>
+        <w:rFonts w:ascii="Symbol" w:hAnsi="Symbol" w:hint="default"/>
+      </w:rPr>
+    </w:lvl>
+    <w:lvl w:ilvl="7" w:tplc="0C090003" w:tentative="1">
+      <w:start w:val="1"/>
+      <w:numFmt w:val="bullet"/>
+      <w:lvlText w:val="o"/>
+      <w:lvlJc w:val="left"/>
+      <w:pPr>
+        <w:ind w:left="5760" w:hanging="360"/>
+      </w:pPr>
+      <w:rPr>
+        <w:rFonts w:ascii="Courier New" w:hAnsi="Courier New" w:cs="Courier New" w:hint="default"/>
+      </w:rPr>
+    </w:lvl>
+    <w:lvl w:ilvl="8" w:tplc="0C090005" w:tentative="1">
+      <w:start w:val="1"/>
+      <w:numFmt w:val="bullet"/>
+      <w:lvlText w:val=""/>
+      <w:lvlJc w:val="left"/>
+      <w:pPr>
+        <w:ind w:left="6480" w:hanging="360"/>
+      </w:pPr>
+      <w:rPr>
+        <w:rFonts w:ascii="Wingdings" w:hAnsi="Wingdings" w:hint="default"/>
+      </w:rPr>
+    </w:lvl>
+  </w:abstractNum>
+  <w:abstractNum w:abstractNumId="1" w15:restartNumberingAfterBreak="0">
+    <w:nsid w:val="3F8D5350"/>
+    <w:multiLevelType w:val="hybridMultilevel"/>
+    <w:tmpl w:val="EAAEB1FE"/>
+    <w:lvl w:ilvl="0" w:tplc="0C090001">
+      <w:start w:val="1"/>
+      <w:numFmt w:val="bullet"/>
+      <w:lvlText w:val=""/>
+      <w:lvlJc w:val="left"/>
+      <w:pPr>
+        <w:ind w:left="720" w:hanging="360"/>
+      </w:pPr>
+      <w:rPr>
+        <w:rFonts w:ascii="Symbol" w:hAnsi="Symbol" w:hint="default"/>
+      </w:rPr>
+    </w:lvl>
+    <w:lvl w:ilvl="1" w:tplc="0C090003" w:tentative="1">
+      <w:start w:val="1"/>
+      <w:numFmt w:val="bullet"/>
+      <w:lvlText w:val="o"/>
+      <w:lvlJc w:val="left"/>
+      <w:pPr>
+        <w:ind w:left="1440" w:hanging="360"/>
+      </w:pPr>
+      <w:rPr>
+        <w:rFonts w:ascii="Courier New" w:hAnsi="Courier New" w:cs="Courier New" w:hint="default"/>
+      </w:rPr>
+    </w:lvl>
+    <w:lvl w:ilvl="2" w:tplc="0C090005" w:tentative="1">
+      <w:start w:val="1"/>
+      <w:numFmt w:val="bullet"/>
+      <w:lvlText w:val=""/>
+      <w:lvlJc w:val="left"/>
+      <w:pPr>
+        <w:ind w:left="2160" w:hanging="360"/>
+      </w:pPr>
+      <w:rPr>
+        <w:rFonts w:ascii="Wingdings" w:hAnsi="Wingdings" w:hint="default"/>
+      </w:rPr>
+    </w:lvl>
+    <w:lvl w:ilvl="3" w:tplc="0C090001" w:tentative="1">
+      <w:start w:val="1"/>
+      <w:numFmt w:val="bullet"/>
+      <w:lvlText w:val=""/>
+      <w:lvlJc w:val="left"/>
+      <w:pPr>
+        <w:ind w:left="2880" w:hanging="360"/>
+      </w:pPr>
+      <w:rPr>
+        <w:rFonts w:ascii="Symbol" w:hAnsi="Symbol" w:hint="default"/>
+      </w:rPr>
+    </w:lvl>
+    <w:lvl w:ilvl="4" w:tplc="0C090003" w:tentative="1">
+      <w:start w:val="1"/>
+      <w:numFmt w:val="bullet"/>
+      <w:lvlText w:val="o"/>
+      <w:lvlJc w:val="left"/>
+      <w:pPr>
+        <w:ind w:left="3600" w:hanging="360"/>
+      </w:pPr>
+      <w:rPr>
+        <w:rFonts w:ascii="Courier New" w:hAnsi="Courier New" w:cs="Courier New" w:hint="default"/>
+      </w:rPr>
+    </w:lvl>
+    <w:lvl w:ilvl="5" w:tplc="0C090005" w:tentative="1">
+      <w:start w:val="1"/>
+      <w:numFmt w:val="bullet"/>
+      <w:lvlText w:val=""/>
+      <w:lvlJc w:val="left"/>
+      <w:pPr>
+        <w:ind w:left="4320" w:hanging="360"/>
+      </w:pPr>
+      <w:rPr>
+        <w:rFonts w:ascii="Wingdings" w:hAnsi="Wingdings" w:hint="default"/>
+      </w:rPr>
+    </w:lvl>
+    <w:lvl w:ilvl="6" w:tplc="0C090001" w:tentative="1">
+      <w:start w:val="1"/>
+      <w:numFmt w:val="bullet"/>
+      <w:lvlText w:val=""/>
+      <w:lvlJc w:val="left"/>
+      <w:pPr>
+        <w:ind w:left="5040" w:hanging="360"/>
+      </w:pPr>
+      <w:rPr>
+        <w:rFonts w:ascii="Symbol" w:hAnsi="Symbol" w:hint="default"/>
+      </w:rPr>
+    </w:lvl>
+    <w:lvl w:ilvl="7" w:tplc="0C090003" w:tentative="1">
+      <w:start w:val="1"/>
+      <w:numFmt w:val="bullet"/>
+      <w:lvlText w:val="o"/>
+      <w:lvlJc w:val="left"/>
+      <w:pPr>
+        <w:ind w:left="5760" w:hanging="360"/>
+      </w:pPr>
+      <w:rPr>
+        <w:rFonts w:ascii="Courier New" w:hAnsi="Courier New" w:cs="Courier New" w:hint="default"/>
+      </w:rPr>
+    </w:lvl>
+    <w:lvl w:ilvl="8" w:tplc="0C090005" w:tentative="1">
+      <w:start w:val="1"/>
+      <w:numFmt w:val="bullet"/>
+      <w:lvlText w:val=""/>
+      <w:lvlJc w:val="left"/>
+      <w:pPr>
+        <w:ind w:left="6480" w:hanging="360"/>
+      </w:pPr>
+      <w:rPr>
+        <w:rFonts w:ascii="Wingdings" w:hAnsi="Wingdings" w:hint="default"/>
+      </w:rPr>
+    </w:lvl>
+  </w:abstractNum>
+  <w:abstractNum w:abstractNumId="2" w15:restartNumberingAfterBreak="0">
     <w:nsid w:val="4E707121"/>
     <w:multiLevelType w:val="hybridMultilevel"/>
     <w:tmpl w:val="665E8746"/>
@@ -733,6 +1390,12 @@
     </w:lvl>
   </w:abstractNum>
   <w:num w:numId="1">
+    <w:abstractNumId w:val="2"/>
+  </w:num>
+  <w:num w:numId="2">
+    <w:abstractNumId w:val="1"/>
+  </w:num>
+  <w:num w:numId="3">
     <w:abstractNumId w:val="0"/>
   </w:num>
 </w:numbering>

</xml_diff>

<commit_message>
Added technologies and future work sections
</commit_message>
<xml_diff>
--- a/Video script ideas.docx
+++ b/Video script ideas.docx
@@ -1,6 +1,6 @@
 
 <file path=word/document.xml><?xml version="1.0" encoding="utf-8"?>
-<w:document xmlns:wpc="http://schemas.microsoft.com/office/word/2010/wordprocessingCanvas" xmlns:mc="http://schemas.openxmlformats.org/markup-compatibility/2006" xmlns:o="urn:schemas-microsoft-com:office:office" xmlns:r="http://schemas.openxmlformats.org/officeDocument/2006/relationships" xmlns:m="http://schemas.openxmlformats.org/officeDocument/2006/math" xmlns:v="urn:schemas-microsoft-com:vml" xmlns:wp14="http://schemas.microsoft.com/office/word/2010/wordprocessingDrawing" xmlns:wp="http://schemas.openxmlformats.org/drawingml/2006/wordprocessingDrawing" xmlns:w10="urn:schemas-microsoft-com:office:word" xmlns:w="http://schemas.openxmlformats.org/wordprocessingml/2006/main" xmlns:w14="http://schemas.microsoft.com/office/word/2010/wordml" xmlns:w15="http://schemas.microsoft.com/office/word/2012/wordml" xmlns:wpg="http://schemas.microsoft.com/office/word/2010/wordprocessingGroup" xmlns:wpi="http://schemas.microsoft.com/office/word/2010/wordprocessingInk" xmlns:wne="http://schemas.microsoft.com/office/word/2006/wordml" xmlns:wps="http://schemas.microsoft.com/office/word/2010/wordprocessingShape" mc:Ignorable="w14 w15 wp14">
+<w:document xmlns:wpc="http://schemas.microsoft.com/office/word/2010/wordprocessingCanvas" xmlns:cx="http://schemas.microsoft.com/office/drawing/2014/chartex" xmlns:cx1="http://schemas.microsoft.com/office/drawing/2015/9/8/chartex" xmlns:cx2="http://schemas.microsoft.com/office/drawing/2015/10/21/chartex" xmlns:cx3="http://schemas.microsoft.com/office/drawing/2016/5/9/chartex" xmlns:cx4="http://schemas.microsoft.com/office/drawing/2016/5/10/chartex" xmlns:cx5="http://schemas.microsoft.com/office/drawing/2016/5/11/chartex" xmlns:cx6="http://schemas.microsoft.com/office/drawing/2016/5/12/chartex" xmlns:cx7="http://schemas.microsoft.com/office/drawing/2016/5/13/chartex" xmlns:cx8="http://schemas.microsoft.com/office/drawing/2016/5/14/chartex" xmlns:mc="http://schemas.openxmlformats.org/markup-compatibility/2006" xmlns:aink="http://schemas.microsoft.com/office/drawing/2016/ink" xmlns:am3d="http://schemas.microsoft.com/office/drawing/2017/model3d" xmlns:o="urn:schemas-microsoft-com:office:office" xmlns:r="http://schemas.openxmlformats.org/officeDocument/2006/relationships" xmlns:m="http://schemas.openxmlformats.org/officeDocument/2006/math" xmlns:v="urn:schemas-microsoft-com:vml" xmlns:wp14="http://schemas.microsoft.com/office/word/2010/wordprocessingDrawing" xmlns:wp="http://schemas.openxmlformats.org/drawingml/2006/wordprocessingDrawing" xmlns:w10="urn:schemas-microsoft-com:office:word" xmlns:w="http://schemas.openxmlformats.org/wordprocessingml/2006/main" xmlns:w14="http://schemas.microsoft.com/office/word/2010/wordml" xmlns:w15="http://schemas.microsoft.com/office/word/2012/wordml" xmlns:w16cid="http://schemas.microsoft.com/office/word/2016/wordml/cid" xmlns:w16se="http://schemas.microsoft.com/office/word/2015/wordml/symex" xmlns:wpg="http://schemas.microsoft.com/office/word/2010/wordprocessingGroup" xmlns:wpi="http://schemas.microsoft.com/office/word/2010/wordprocessingInk" xmlns:wne="http://schemas.microsoft.com/office/word/2006/wordml" xmlns:wps="http://schemas.microsoft.com/office/word/2010/wordprocessingShape" mc:Ignorable="w14 w15 w16se w16cid wp14">
   <w:body>
     <w:p>
       <w:pPr>
@@ -330,7 +330,15 @@
         <w:t xml:space="preserve">The </w:t>
       </w:r>
       <w:r>
-        <w:t>Department of Planning, Transport and Infrastructure</w:t>
+        <w:t xml:space="preserve">Department of Planning, </w:t>
+      </w:r>
+      <w:proofErr w:type="gramStart"/>
+      <w:r>
+        <w:t>Transport</w:t>
+      </w:r>
+      <w:proofErr w:type="gramEnd"/>
+      <w:r>
+        <w:t xml:space="preserve"> and Infrastructure</w:t>
       </w:r>
       <w:r>
         <w:t xml:space="preserve"> (DPTI)</w:t>
@@ -590,80 +598,191 @@
         <w:t>promotion and crime prevention programs</w:t>
       </w:r>
     </w:p>
-    <w:p>
-      <w:pPr>
-        <w:pStyle w:val="ListParagraph"/>
-        <w:numPr>
-          <w:ilvl w:val="0"/>
-          <w:numId w:val="1"/>
-        </w:numPr>
-      </w:pPr>
-      <w:r>
-        <w:t>X</w:t>
-      </w:r>
-    </w:p>
     <w:p/>
     <w:p>
       <w:r>
+        <w:t xml:space="preserve">What the </w:t>
+      </w:r>
+      <w:proofErr w:type="spellStart"/>
+      <w:r>
+        <w:t>GovHack</w:t>
+      </w:r>
+      <w:proofErr w:type="spellEnd"/>
+      <w:r>
+        <w:t xml:space="preserve"> video should cover:</w:t>
+      </w:r>
+    </w:p>
+    <w:p>
+      <w:pPr>
+        <w:pStyle w:val="ListParagraph"/>
+        <w:numPr>
+          <w:ilvl w:val="0"/>
+          <w:numId w:val="4"/>
+        </w:numPr>
+      </w:pPr>
+      <w:r>
         <w:t>Introduce team name and members</w:t>
       </w:r>
     </w:p>
     <w:p>
+      <w:pPr>
+        <w:pStyle w:val="ListParagraph"/>
+        <w:numPr>
+          <w:ilvl w:val="0"/>
+          <w:numId w:val="4"/>
+        </w:numPr>
+      </w:pPr>
       <w:r>
         <w:t>Aim of hack</w:t>
       </w:r>
     </w:p>
     <w:p>
+      <w:pPr>
+        <w:pStyle w:val="ListParagraph"/>
+        <w:numPr>
+          <w:ilvl w:val="0"/>
+          <w:numId w:val="4"/>
+        </w:numPr>
+      </w:pPr>
       <w:r>
         <w:t>Dataset</w:t>
       </w:r>
     </w:p>
     <w:p>
+      <w:pPr>
+        <w:pStyle w:val="ListParagraph"/>
+        <w:numPr>
+          <w:ilvl w:val="0"/>
+          <w:numId w:val="4"/>
+        </w:numPr>
+      </w:pPr>
       <w:r>
         <w:t>Technologies used</w:t>
       </w:r>
     </w:p>
     <w:p>
+      <w:pPr>
+        <w:pStyle w:val="ListParagraph"/>
+        <w:numPr>
+          <w:ilvl w:val="0"/>
+          <w:numId w:val="4"/>
+        </w:numPr>
+      </w:pPr>
       <w:r>
         <w:t>Where is hack hosted</w:t>
       </w:r>
     </w:p>
     <w:p>
+      <w:pPr>
+        <w:pStyle w:val="ListParagraph"/>
+        <w:numPr>
+          <w:ilvl w:val="0"/>
+          <w:numId w:val="4"/>
+        </w:numPr>
+      </w:pPr>
       <w:r>
         <w:t>Key expertise that went into it</w:t>
       </w:r>
     </w:p>
     <w:p>
+      <w:pPr>
+        <w:pStyle w:val="ListParagraph"/>
+        <w:numPr>
+          <w:ilvl w:val="0"/>
+          <w:numId w:val="4"/>
+        </w:numPr>
+      </w:pPr>
       <w:r>
         <w:t>Interesting datasets being combined</w:t>
       </w:r>
     </w:p>
     <w:p>
-      <w:r>
-        <w:t>Screenshots, video and voiceover</w:t>
-      </w:r>
-    </w:p>
-    <w:p>
+      <w:pPr>
+        <w:pStyle w:val="ListParagraph"/>
+        <w:numPr>
+          <w:ilvl w:val="0"/>
+          <w:numId w:val="4"/>
+        </w:numPr>
+      </w:pPr>
+      <w:r>
+        <w:t xml:space="preserve">Screenshots, </w:t>
+      </w:r>
+      <w:proofErr w:type="gramStart"/>
+      <w:r>
+        <w:t>video</w:t>
+      </w:r>
+      <w:proofErr w:type="gramEnd"/>
+      <w:r>
+        <w:t xml:space="preserve"> and voiceover</w:t>
+      </w:r>
+    </w:p>
+    <w:p>
+      <w:pPr>
+        <w:pStyle w:val="ListParagraph"/>
+        <w:numPr>
+          <w:ilvl w:val="0"/>
+          <w:numId w:val="4"/>
+        </w:numPr>
+      </w:pPr>
       <w:r>
         <w:t>Plan your demo</w:t>
       </w:r>
     </w:p>
     <w:p>
-      <w:r>
-        <w:t>Describe missing features and what we ould do next</w:t>
-      </w:r>
-    </w:p>
-    <w:p>
-      <w:r>
-        <w:t>Who does it benefit, whose life does it improve</w:t>
-      </w:r>
-    </w:p>
-    <w:p>
+      <w:pPr>
+        <w:pStyle w:val="ListParagraph"/>
+        <w:numPr>
+          <w:ilvl w:val="0"/>
+          <w:numId w:val="4"/>
+        </w:numPr>
+      </w:pPr>
+      <w:r>
+        <w:t xml:space="preserve">Describe missing features and what we </w:t>
+      </w:r>
+      <w:r>
+        <w:t>c</w:t>
+      </w:r>
+      <w:r>
+        <w:t>ould do next</w:t>
+      </w:r>
+    </w:p>
+    <w:p>
+      <w:pPr>
+        <w:pStyle w:val="ListParagraph"/>
+        <w:numPr>
+          <w:ilvl w:val="0"/>
+          <w:numId w:val="4"/>
+        </w:numPr>
+      </w:pPr>
+      <w:r>
+        <w:t xml:space="preserve">Who does it benefit, whose life does it </w:t>
+      </w:r>
+      <w:proofErr w:type="gramStart"/>
+      <w:r>
+        <w:t>improve</w:t>
+      </w:r>
+      <w:proofErr w:type="gramEnd"/>
+    </w:p>
+    <w:p>
+      <w:pPr>
+        <w:pStyle w:val="ListParagraph"/>
+        <w:numPr>
+          <w:ilvl w:val="0"/>
+          <w:numId w:val="4"/>
+        </w:numPr>
+      </w:pPr>
       <w:r>
         <w:t>Add progress shots if available</w:t>
       </w:r>
     </w:p>
     <w:p>
+      <w:pPr>
+        <w:pStyle w:val="ListParagraph"/>
+        <w:numPr>
+          <w:ilvl w:val="0"/>
+          <w:numId w:val="4"/>
+        </w:numPr>
+      </w:pPr>
       <w:r>
         <w:t>Produce at 720HD – 10 minutes to render</w:t>
       </w:r>
@@ -685,7 +804,13 @@
     </w:p>
     <w:p>
       <w:r>
-        <w:t>Suburb Outlook is a forecasting tool designed to assist government authorities with making forward-thinking and informed decisions about the future development of a given suburb.</w:t>
+        <w:t xml:space="preserve">Suburb Outlook is a forecasting tool designed to assist government authorities with making forward-thinking and informed decisions about the future development of </w:t>
+      </w:r>
+      <w:r>
+        <w:t>the suburbs in a given postcode</w:t>
+      </w:r>
+      <w:r>
+        <w:t>.</w:t>
       </w:r>
     </w:p>
     <w:p>
@@ -702,7 +827,19 @@
         <w:t>a given</w:t>
       </w:r>
       <w:r>
-        <w:t xml:space="preserve"> suburb. We then extrapolated the existing 2006-2015 data to present the outlook of each suburb as it might appear in 2030</w:t>
+        <w:t xml:space="preserve"> </w:t>
+      </w:r>
+      <w:r>
+        <w:t>postcode</w:t>
+      </w:r>
+      <w:r>
+        <w:t xml:space="preserve">. We then extrapolated the existing 2006-2015 data to present the outlook of each </w:t>
+      </w:r>
+      <w:r>
+        <w:t>postcode</w:t>
+      </w:r>
+      <w:r>
+        <w:t xml:space="preserve"> as it might appear in 2030</w:t>
       </w:r>
       <w:r>
         <w:t>.</w:t>
@@ -711,18 +848,47 @@
         <w:t xml:space="preserve"> Due to the limited timeframe of</w:t>
       </w:r>
       <w:r>
-        <w:t xml:space="preserve"> the GovHack event, we limited our tool to three different and diverse suburbs in South Australia, showcasing a range of socio-economic aspects. The chosen postcodes encompass struggling</w:t>
-      </w:r>
-      <w:bookmarkStart w:id="0" w:name="_GoBack"/>
-      <w:bookmarkEnd w:id="0"/>
-      <w:r>
-        <w:t>, emerging and established areas.</w:t>
+        <w:t xml:space="preserve"> the </w:t>
+      </w:r>
+      <w:proofErr w:type="spellStart"/>
+      <w:r>
+        <w:t>GovHack</w:t>
+      </w:r>
+      <w:proofErr w:type="spellEnd"/>
+      <w:r>
+        <w:t xml:space="preserve"> event, we limited our tool to three different and diverse </w:t>
+      </w:r>
+      <w:r>
+        <w:t>postcodes</w:t>
+      </w:r>
+      <w:r>
+        <w:t xml:space="preserve"> in South Australia, showcasing a range of socio-economic </w:t>
+      </w:r>
+      <w:r>
+        <w:t>parameters</w:t>
+      </w:r>
+      <w:r>
+        <w:t xml:space="preserve">. The chosen postcodes encompass struggling, </w:t>
+      </w:r>
+      <w:r>
+        <w:t>emerging,</w:t>
+      </w:r>
+      <w:r>
+        <w:t xml:space="preserve"> and established areas.</w:t>
       </w:r>
       <w:r>
         <w:t xml:space="preserve"> </w:t>
       </w:r>
     </w:p>
     <w:p>
+      <w:pPr>
+        <w:pStyle w:val="Heading2"/>
+      </w:pPr>
+      <w:r>
+        <w:t>Datasets</w:t>
+      </w:r>
+    </w:p>
+    <w:p>
       <w:r>
         <w:t xml:space="preserve">For </w:t>
       </w:r>
@@ -758,10 +924,24 @@
       <w:pPr>
         <w:pStyle w:val="ListParagraph"/>
         <w:numPr>
-          <w:ilvl w:val="0"/>
+          <w:ilvl w:val="1"/>
           <w:numId w:val="2"/>
         </w:numPr>
       </w:pPr>
+      <w:proofErr w:type="spellStart"/>
+      <w:r>
+        <w:t>GovHackATO</w:t>
+      </w:r>
+      <w:proofErr w:type="spellEnd"/>
+    </w:p>
+    <w:p>
+      <w:pPr>
+        <w:pStyle w:val="ListParagraph"/>
+        <w:numPr>
+          <w:ilvl w:val="0"/>
+          <w:numId w:val="2"/>
+        </w:numPr>
+      </w:pPr>
       <w:r>
         <w:t>The Australian Bureau of Statistics (ABS)</w:t>
       </w:r>
@@ -770,10 +950,24 @@
       <w:pPr>
         <w:pStyle w:val="ListParagraph"/>
         <w:numPr>
-          <w:ilvl w:val="0"/>
+          <w:ilvl w:val="1"/>
           <w:numId w:val="2"/>
         </w:numPr>
       </w:pPr>
+      <w:proofErr w:type="spellStart"/>
+      <w:r>
+        <w:t>GovHackATO</w:t>
+      </w:r>
+      <w:proofErr w:type="spellEnd"/>
+    </w:p>
+    <w:p>
+      <w:pPr>
+        <w:pStyle w:val="ListParagraph"/>
+        <w:numPr>
+          <w:ilvl w:val="0"/>
+          <w:numId w:val="2"/>
+        </w:numPr>
+      </w:pPr>
       <w:r>
         <w:t>The South Australian Attorney-General's Department (AGD)</w:t>
       </w:r>
@@ -782,27 +976,139 @@
       <w:pPr>
         <w:pStyle w:val="ListParagraph"/>
         <w:numPr>
-          <w:ilvl w:val="0"/>
+          <w:ilvl w:val="1"/>
           <w:numId w:val="2"/>
         </w:numPr>
       </w:pPr>
       <w:r>
-        <w:t>The Department of Planning, Transport and Infrastructure (DPTI)</w:t>
-      </w:r>
-    </w:p>
-    <w:p>
-      <w:pPr>
-        <w:pStyle w:val="ListParagraph"/>
-        <w:numPr>
-          <w:ilvl w:val="0"/>
+        <w:t>Crime Mapper: Charles Sturt (C) Local Government Area</w:t>
+      </w:r>
+    </w:p>
+    <w:p>
+      <w:pPr>
+        <w:pStyle w:val="ListParagraph"/>
+        <w:numPr>
+          <w:ilvl w:val="1"/>
           <w:numId w:val="2"/>
         </w:numPr>
       </w:pPr>
       <w:r>
+        <w:t>Crime Mapper: Metropolitan South Australia</w:t>
+      </w:r>
+    </w:p>
+    <w:p>
+      <w:pPr>
+        <w:pStyle w:val="ListParagraph"/>
+        <w:numPr>
+          <w:ilvl w:val="1"/>
+          <w:numId w:val="2"/>
+        </w:numPr>
+      </w:pPr>
+      <w:r>
+        <w:t>Crime Mapper: Playford (C) Local Government Area</w:t>
+      </w:r>
+    </w:p>
+    <w:p>
+      <w:pPr>
+        <w:pStyle w:val="ListParagraph"/>
+        <w:numPr>
+          <w:ilvl w:val="1"/>
+          <w:numId w:val="2"/>
+        </w:numPr>
+      </w:pPr>
+      <w:r>
+        <w:t>Crime Mapper: Walkerville (M) Local Government Area</w:t>
+      </w:r>
+    </w:p>
+    <w:p>
+      <w:pPr>
+        <w:pStyle w:val="ListParagraph"/>
+        <w:numPr>
+          <w:ilvl w:val="0"/>
+          <w:numId w:val="2"/>
+        </w:numPr>
+      </w:pPr>
+      <w:r>
+        <w:t xml:space="preserve">The Department of Planning, </w:t>
+      </w:r>
+      <w:proofErr w:type="gramStart"/>
+      <w:r>
+        <w:t>Transport</w:t>
+      </w:r>
+      <w:proofErr w:type="gramEnd"/>
+      <w:r>
+        <w:t xml:space="preserve"> and Infrastructure (DPTI)</w:t>
+      </w:r>
+    </w:p>
+    <w:p>
+      <w:pPr>
+        <w:pStyle w:val="ListParagraph"/>
+        <w:numPr>
+          <w:ilvl w:val="1"/>
+          <w:numId w:val="2"/>
+        </w:numPr>
+      </w:pPr>
+      <w:r>
+        <w:t>Metro median house sales</w:t>
+      </w:r>
+    </w:p>
+    <w:p>
+      <w:pPr>
+        <w:pStyle w:val="ListParagraph"/>
+        <w:numPr>
+          <w:ilvl w:val="1"/>
+          <w:numId w:val="2"/>
+        </w:numPr>
+      </w:pPr>
+      <w:r>
+        <w:t>Population Projections for SA</w:t>
+      </w:r>
+    </w:p>
+    <w:p>
+      <w:pPr>
+        <w:pStyle w:val="ListParagraph"/>
+        <w:numPr>
+          <w:ilvl w:val="0"/>
+          <w:numId w:val="2"/>
+        </w:numPr>
+      </w:pPr>
+      <w:r>
         <w:t>The Department for Education and Child Development (DECD)</w:t>
       </w:r>
     </w:p>
     <w:p>
+      <w:pPr>
+        <w:pStyle w:val="ListParagraph"/>
+        <w:numPr>
+          <w:ilvl w:val="1"/>
+          <w:numId w:val="2"/>
+        </w:numPr>
+      </w:pPr>
+      <w:r>
+        <w:t>Australian Early Development Index 2009-2015</w:t>
+      </w:r>
+    </w:p>
+    <w:p>
+      <w:pPr>
+        <w:pStyle w:val="ListParagraph"/>
+        <w:numPr>
+          <w:ilvl w:val="1"/>
+          <w:numId w:val="2"/>
+        </w:numPr>
+      </w:pPr>
+      <w:r>
+        <w:t>Families and Income</w:t>
+      </w:r>
+    </w:p>
+    <w:p>
+      <w:pPr>
+        <w:pStyle w:val="Heading2"/>
+      </w:pPr>
+      <w:r>
+        <w:t>Purpose</w:t>
+      </w:r>
+    </w:p>
+    <w:p>
       <w:r>
         <w:t>Suburb Outlook</w:t>
       </w:r>
@@ -868,6 +1174,14 @@
       </w:pPr>
       <w:r>
         <w:t>Help other government departments identify which suburbs could benefit from an increased focus on health promotion and crime prevention programs</w:t>
+      </w:r>
+    </w:p>
+    <w:p>
+      <w:pPr>
+        <w:pStyle w:val="Heading2"/>
+      </w:pPr>
+      <w:r>
+        <w:t>Awards</w:t>
       </w:r>
     </w:p>
     <w:p>
@@ -908,10 +1222,33 @@
         <w:rPr>
           <w:b/>
         </w:rPr>
-        <w:t>Bounty: .tech / .space</w:t>
-      </w:r>
-      <w:r>
-        <w:t>: the suburboutlook.tech domain name is a great place for our website as Suburb Outlook uses technology to enhance government decision-making.</w:t>
+        <w:lastRenderedPageBreak/>
+        <w:t>Bounty</w:t>
+      </w:r>
+      <w:proofErr w:type="gramStart"/>
+      <w:r>
+        <w:rPr>
+          <w:b/>
+        </w:rPr>
+        <w:t>: .tech</w:t>
+      </w:r>
+      <w:proofErr w:type="gramEnd"/>
+      <w:r>
+        <w:rPr>
+          <w:b/>
+        </w:rPr>
+        <w:t xml:space="preserve"> / .space</w:t>
+      </w:r>
+      <w:r>
+        <w:t xml:space="preserve">: the </w:t>
+      </w:r>
+      <w:proofErr w:type="spellStart"/>
+      <w:r>
+        <w:t>suburboutlook.tech</w:t>
+      </w:r>
+      <w:proofErr w:type="spellEnd"/>
+      <w:r>
+        <w:t xml:space="preserve"> domain name is a great place for our website as Suburb Outlook uses technology to enhance government decision-making.</w:t>
       </w:r>
     </w:p>
     <w:p>
@@ -959,11 +1296,15 @@
         <w:t>:</w:t>
       </w:r>
       <w:r>
-        <w:t xml:space="preserve"> Suburb Outlook integrates crime mapper data from the Attorney General’s Department with the Australian Early Development Index to help identify suburbs where youths are most vulnerable and therefore most at risk of experiencing poorer educational, social and legal outcomes, which would in turn impact on crime rates in these suburbs. The combination of these datasets could help inform the Attorney General’s Department and SA Police as to which suburbs would most benefit from </w:t>
-      </w:r>
-      <w:r>
-        <w:lastRenderedPageBreak/>
-        <w:t>additional crime preventio</w:t>
+        <w:t xml:space="preserve"> Suburb Outlook integrates crime mapper data from the Attorney General’s Department with the Australian Early Development Index to help identify suburbs where youths are most vulnerable and therefore most at risk of experiencing poorer educational, </w:t>
+      </w:r>
+      <w:proofErr w:type="gramStart"/>
+      <w:r>
+        <w:t>social</w:t>
+      </w:r>
+      <w:proofErr w:type="gramEnd"/>
+      <w:r>
+        <w:t xml:space="preserve"> and legal outcomes, which would in turn impact on crime rates in these suburbs. The combination of these datasets could help inform the Attorney General’s Department and SA Police as to which suburbs would most benefit from additional crime preventio</w:t>
       </w:r>
       <w:r>
         <w:t>n programs and police resources, thus improving quality of life for the residents of these suburbs.</w:t>
@@ -990,7 +1331,23 @@
         <w:t xml:space="preserve"> Suburb Outlook is very much grounded in government data and trend analysis and extrapolation. </w:t>
       </w:r>
       <w:r>
-        <w:t>Despite the limitations of the available aggregated data and the timeframe of the GovHack event, we have attempted to create realistic projections of income, childhood development, house prices, cultural diversity and crime rates for a selection of Adelaide suburbs. The Excel spreadsheets supporting the creation of the data visualisations are available from our website.</w:t>
+        <w:t xml:space="preserve">Despite the limitations of the available aggregated data and the timeframe of the </w:t>
+      </w:r>
+      <w:proofErr w:type="spellStart"/>
+      <w:r>
+        <w:t>GovHack</w:t>
+      </w:r>
+      <w:proofErr w:type="spellEnd"/>
+      <w:r>
+        <w:t xml:space="preserve"> event, we have attempted to create realistic projections of income, childhood development, house prices, cultural </w:t>
+      </w:r>
+      <w:proofErr w:type="gramStart"/>
+      <w:r>
+        <w:t>diversity</w:t>
+      </w:r>
+      <w:proofErr w:type="gramEnd"/>
+      <w:r>
+        <w:t xml:space="preserve"> and crime rates for a selection of Adelaide suburbs. The Excel spreadsheets supporting the creation of the data visualisations are available from our website.</w:t>
       </w:r>
     </w:p>
     <w:p>
@@ -1019,6 +1376,135 @@
       <w:r>
         <w:t>Suburb Outlook is designed to assist government authorities in making better-informed decisions about the allocation of resources to different suburbs to support their economic and social growth and improve the lives of the people who reside in these suburbs. Better quality of life will help people be happier and more productive.</w:t>
       </w:r>
+    </w:p>
+    <w:p>
+      <w:pPr>
+        <w:pStyle w:val="Heading2"/>
+      </w:pPr>
+      <w:r>
+        <w:t>Technologies</w:t>
+      </w:r>
+    </w:p>
+    <w:p>
+      <w:r>
+        <w:t>The following tools were used in the creation of the Suburb Outlook proof-of-concept:</w:t>
+      </w:r>
+    </w:p>
+    <w:p>
+      <w:pPr>
+        <w:pStyle w:val="ListParagraph"/>
+        <w:numPr>
+          <w:ilvl w:val="0"/>
+          <w:numId w:val="3"/>
+        </w:numPr>
+      </w:pPr>
+      <w:r>
+        <w:t>Microsoft Excel (data analysis and trend forecasting)</w:t>
+      </w:r>
+    </w:p>
+    <w:p>
+      <w:pPr>
+        <w:pStyle w:val="ListParagraph"/>
+        <w:numPr>
+          <w:ilvl w:val="0"/>
+          <w:numId w:val="3"/>
+        </w:numPr>
+      </w:pPr>
+      <w:r>
+        <w:t>Visme.co (data visualisations)</w:t>
+      </w:r>
+    </w:p>
+    <w:p>
+      <w:r>
+        <w:t>The following tools were used in the creation of the promotional video:</w:t>
+      </w:r>
+    </w:p>
+    <w:p>
+      <w:pPr>
+        <w:pStyle w:val="ListParagraph"/>
+        <w:numPr>
+          <w:ilvl w:val="0"/>
+          <w:numId w:val="3"/>
+        </w:numPr>
+      </w:pPr>
+      <w:r>
+        <w:t>Microsoft PowerPoint (presentation)</w:t>
+      </w:r>
+    </w:p>
+    <w:p>
+      <w:pPr>
+        <w:pStyle w:val="ListParagraph"/>
+        <w:numPr>
+          <w:ilvl w:val="0"/>
+          <w:numId w:val="3"/>
+        </w:numPr>
+      </w:pPr>
+      <w:proofErr w:type="spellStart"/>
+      <w:r>
+        <w:t>iSprint</w:t>
+      </w:r>
+      <w:proofErr w:type="spellEnd"/>
+      <w:r>
+        <w:t xml:space="preserve"> (Microsoft PowerPoint screen capture)</w:t>
+      </w:r>
+    </w:p>
+    <w:p>
+      <w:pPr>
+        <w:pStyle w:val="ListParagraph"/>
+        <w:numPr>
+          <w:ilvl w:val="0"/>
+          <w:numId w:val="3"/>
+        </w:numPr>
+      </w:pPr>
+      <w:r>
+        <w:t>Soundation.com (music)</w:t>
+      </w:r>
+    </w:p>
+    <w:p>
+      <w:pPr>
+        <w:pStyle w:val="Heading2"/>
+      </w:pPr>
+      <w:r>
+        <w:t>Future work</w:t>
+      </w:r>
+    </w:p>
+    <w:p>
+      <w:r>
+        <w:t>The proof-of-concept is limited to data visualisations for three postcodes (5011, 5081 and 5112) located in metropolitan Adelaide.</w:t>
+      </w:r>
+      <w:r>
+        <w:t xml:space="preserve"> In future, Suburb Outlook could be expanded to include all suburbs in South Australia, as well as in other states providing the same data is available for these states.</w:t>
+      </w:r>
+    </w:p>
+    <w:p>
+      <w:r>
+        <w:t xml:space="preserve">The accuracy of the future predictions could be significantly improved by increasing the integration between the available datasets, </w:t>
+      </w:r>
+      <w:r>
+        <w:t>having access to</w:t>
+      </w:r>
+      <w:r>
+        <w:t xml:space="preserve"> non-aggregated data and using more sophisticated data analysis tools.</w:t>
+      </w:r>
+    </w:p>
+    <w:p>
+      <w:r>
+        <w:lastRenderedPageBreak/>
+        <w:t xml:space="preserve">Due to the limited timeframe constraints of the </w:t>
+      </w:r>
+      <w:proofErr w:type="spellStart"/>
+      <w:r>
+        <w:t>GovHack</w:t>
+      </w:r>
+      <w:proofErr w:type="spellEnd"/>
+      <w:r>
+        <w:t xml:space="preserve"> event,</w:t>
+      </w:r>
+      <w:r>
+        <w:t xml:space="preserve"> the data visualisations were created manually using an online tool (visme.co). This proof-of-concept lays the groundwork for the future development of an application framework that would allow these data visualisations to be available through web and mobile applications.</w:t>
+      </w:r>
+      <w:bookmarkStart w:id="0" w:name="_GoBack"/>
+      <w:bookmarkEnd w:id="0"/>
     </w:p>
     <w:sectPr>
       <w:pgSz w:w="11906" w:h="16838"/>
@@ -1031,7 +1517,7 @@
 </file>
 
 <file path=word/numbering.xml><?xml version="1.0" encoding="utf-8"?>
-<w:numbering xmlns:wpc="http://schemas.microsoft.com/office/word/2010/wordprocessingCanvas" xmlns:mc="http://schemas.openxmlformats.org/markup-compatibility/2006" xmlns:o="urn:schemas-microsoft-com:office:office" xmlns:r="http://schemas.openxmlformats.org/officeDocument/2006/relationships" xmlns:m="http://schemas.openxmlformats.org/officeDocument/2006/math" xmlns:v="urn:schemas-microsoft-com:vml" xmlns:wp14="http://schemas.microsoft.com/office/word/2010/wordprocessingDrawing" xmlns:wp="http://schemas.openxmlformats.org/drawingml/2006/wordprocessingDrawing" xmlns:w10="urn:schemas-microsoft-com:office:word" xmlns:w="http://schemas.openxmlformats.org/wordprocessingml/2006/main" xmlns:w14="http://schemas.microsoft.com/office/word/2010/wordml" xmlns:w15="http://schemas.microsoft.com/office/word/2012/wordml" xmlns:wpg="http://schemas.microsoft.com/office/word/2010/wordprocessingGroup" xmlns:wpi="http://schemas.microsoft.com/office/word/2010/wordprocessingInk" xmlns:wne="http://schemas.microsoft.com/office/word/2006/wordml" xmlns:wps="http://schemas.microsoft.com/office/word/2010/wordprocessingShape" mc:Ignorable="w14 w15 wp14">
+<w:numbering xmlns:wpc="http://schemas.microsoft.com/office/word/2010/wordprocessingCanvas" xmlns:cx="http://schemas.microsoft.com/office/drawing/2014/chartex" xmlns:cx1="http://schemas.microsoft.com/office/drawing/2015/9/8/chartex" xmlns:cx2="http://schemas.microsoft.com/office/drawing/2015/10/21/chartex" xmlns:cx3="http://schemas.microsoft.com/office/drawing/2016/5/9/chartex" xmlns:cx4="http://schemas.microsoft.com/office/drawing/2016/5/10/chartex" xmlns:cx5="http://schemas.microsoft.com/office/drawing/2016/5/11/chartex" xmlns:cx6="http://schemas.microsoft.com/office/drawing/2016/5/12/chartex" xmlns:cx7="http://schemas.microsoft.com/office/drawing/2016/5/13/chartex" xmlns:cx8="http://schemas.microsoft.com/office/drawing/2016/5/14/chartex" xmlns:mc="http://schemas.openxmlformats.org/markup-compatibility/2006" xmlns:aink="http://schemas.microsoft.com/office/drawing/2016/ink" xmlns:am3d="http://schemas.microsoft.com/office/drawing/2017/model3d" xmlns:o="urn:schemas-microsoft-com:office:office" xmlns:r="http://schemas.openxmlformats.org/officeDocument/2006/relationships" xmlns:m="http://schemas.openxmlformats.org/officeDocument/2006/math" xmlns:v="urn:schemas-microsoft-com:vml" xmlns:wp14="http://schemas.microsoft.com/office/word/2010/wordprocessingDrawing" xmlns:wp="http://schemas.openxmlformats.org/drawingml/2006/wordprocessingDrawing" xmlns:w10="urn:schemas-microsoft-com:office:word" xmlns:w="http://schemas.openxmlformats.org/wordprocessingml/2006/main" xmlns:w14="http://schemas.microsoft.com/office/word/2010/wordml" xmlns:w15="http://schemas.microsoft.com/office/word/2012/wordml" xmlns:w16cid="http://schemas.microsoft.com/office/word/2016/wordml/cid" xmlns:w16se="http://schemas.microsoft.com/office/word/2015/wordml/symex" xmlns:wpg="http://schemas.microsoft.com/office/word/2010/wordprocessingGroup" xmlns:wpi="http://schemas.microsoft.com/office/word/2010/wordprocessingInk" xmlns:wne="http://schemas.microsoft.com/office/word/2006/wordml" xmlns:wps="http://schemas.microsoft.com/office/word/2010/wordprocessingShape" mc:Ignorable="w14 w15 w16se w16cid wp14">
   <w:abstractNum w:abstractNumId="0" w15:restartNumberingAfterBreak="0">
     <w:nsid w:val="26B81458"/>
     <w:multiLevelType w:val="hybridMultilevel"/>
@@ -1161,7 +1647,7 @@
         <w:rFonts w:ascii="Symbol" w:hAnsi="Symbol" w:hint="default"/>
       </w:rPr>
     </w:lvl>
-    <w:lvl w:ilvl="1" w:tplc="0C090003" w:tentative="1">
+    <w:lvl w:ilvl="1" w:tplc="0C090003">
       <w:start w:val="1"/>
       <w:numFmt w:val="bullet"/>
       <w:lvlText w:val="o"/>
@@ -1274,6 +1760,119 @@
       </w:rPr>
     </w:lvl>
     <w:lvl w:ilvl="1" w:tplc="0C090003">
+      <w:start w:val="1"/>
+      <w:numFmt w:val="bullet"/>
+      <w:lvlText w:val="o"/>
+      <w:lvlJc w:val="left"/>
+      <w:pPr>
+        <w:ind w:left="1440" w:hanging="360"/>
+      </w:pPr>
+      <w:rPr>
+        <w:rFonts w:ascii="Courier New" w:hAnsi="Courier New" w:cs="Courier New" w:hint="default"/>
+      </w:rPr>
+    </w:lvl>
+    <w:lvl w:ilvl="2" w:tplc="0C090005" w:tentative="1">
+      <w:start w:val="1"/>
+      <w:numFmt w:val="bullet"/>
+      <w:lvlText w:val=""/>
+      <w:lvlJc w:val="left"/>
+      <w:pPr>
+        <w:ind w:left="2160" w:hanging="360"/>
+      </w:pPr>
+      <w:rPr>
+        <w:rFonts w:ascii="Wingdings" w:hAnsi="Wingdings" w:hint="default"/>
+      </w:rPr>
+    </w:lvl>
+    <w:lvl w:ilvl="3" w:tplc="0C090001" w:tentative="1">
+      <w:start w:val="1"/>
+      <w:numFmt w:val="bullet"/>
+      <w:lvlText w:val=""/>
+      <w:lvlJc w:val="left"/>
+      <w:pPr>
+        <w:ind w:left="2880" w:hanging="360"/>
+      </w:pPr>
+      <w:rPr>
+        <w:rFonts w:ascii="Symbol" w:hAnsi="Symbol" w:hint="default"/>
+      </w:rPr>
+    </w:lvl>
+    <w:lvl w:ilvl="4" w:tplc="0C090003" w:tentative="1">
+      <w:start w:val="1"/>
+      <w:numFmt w:val="bullet"/>
+      <w:lvlText w:val="o"/>
+      <w:lvlJc w:val="left"/>
+      <w:pPr>
+        <w:ind w:left="3600" w:hanging="360"/>
+      </w:pPr>
+      <w:rPr>
+        <w:rFonts w:ascii="Courier New" w:hAnsi="Courier New" w:cs="Courier New" w:hint="default"/>
+      </w:rPr>
+    </w:lvl>
+    <w:lvl w:ilvl="5" w:tplc="0C090005" w:tentative="1">
+      <w:start w:val="1"/>
+      <w:numFmt w:val="bullet"/>
+      <w:lvlText w:val=""/>
+      <w:lvlJc w:val="left"/>
+      <w:pPr>
+        <w:ind w:left="4320" w:hanging="360"/>
+      </w:pPr>
+      <w:rPr>
+        <w:rFonts w:ascii="Wingdings" w:hAnsi="Wingdings" w:hint="default"/>
+      </w:rPr>
+    </w:lvl>
+    <w:lvl w:ilvl="6" w:tplc="0C090001" w:tentative="1">
+      <w:start w:val="1"/>
+      <w:numFmt w:val="bullet"/>
+      <w:lvlText w:val=""/>
+      <w:lvlJc w:val="left"/>
+      <w:pPr>
+        <w:ind w:left="5040" w:hanging="360"/>
+      </w:pPr>
+      <w:rPr>
+        <w:rFonts w:ascii="Symbol" w:hAnsi="Symbol" w:hint="default"/>
+      </w:rPr>
+    </w:lvl>
+    <w:lvl w:ilvl="7" w:tplc="0C090003" w:tentative="1">
+      <w:start w:val="1"/>
+      <w:numFmt w:val="bullet"/>
+      <w:lvlText w:val="o"/>
+      <w:lvlJc w:val="left"/>
+      <w:pPr>
+        <w:ind w:left="5760" w:hanging="360"/>
+      </w:pPr>
+      <w:rPr>
+        <w:rFonts w:ascii="Courier New" w:hAnsi="Courier New" w:cs="Courier New" w:hint="default"/>
+      </w:rPr>
+    </w:lvl>
+    <w:lvl w:ilvl="8" w:tplc="0C090005" w:tentative="1">
+      <w:start w:val="1"/>
+      <w:numFmt w:val="bullet"/>
+      <w:lvlText w:val=""/>
+      <w:lvlJc w:val="left"/>
+      <w:pPr>
+        <w:ind w:left="6480" w:hanging="360"/>
+      </w:pPr>
+      <w:rPr>
+        <w:rFonts w:ascii="Wingdings" w:hAnsi="Wingdings" w:hint="default"/>
+      </w:rPr>
+    </w:lvl>
+  </w:abstractNum>
+  <w:abstractNum w:abstractNumId="3" w15:restartNumberingAfterBreak="0">
+    <w:nsid w:val="52B70B7E"/>
+    <w:multiLevelType w:val="hybridMultilevel"/>
+    <w:tmpl w:val="0DA0003C"/>
+    <w:lvl w:ilvl="0" w:tplc="0C090001">
+      <w:start w:val="1"/>
+      <w:numFmt w:val="bullet"/>
+      <w:lvlText w:val=""/>
+      <w:lvlJc w:val="left"/>
+      <w:pPr>
+        <w:ind w:left="720" w:hanging="360"/>
+      </w:pPr>
+      <w:rPr>
+        <w:rFonts w:ascii="Symbol" w:hAnsi="Symbol" w:hint="default"/>
+      </w:rPr>
+    </w:lvl>
+    <w:lvl w:ilvl="1" w:tplc="0C090003" w:tentative="1">
       <w:start w:val="1"/>
       <w:numFmt w:val="bullet"/>
       <w:lvlText w:val="o"/>
@@ -1379,11 +1978,14 @@
   <w:num w:numId="3">
     <w:abstractNumId w:val="0"/>
   </w:num>
+  <w:num w:numId="4">
+    <w:abstractNumId w:val="3"/>
+  </w:num>
 </w:numbering>
 </file>
 
 <file path=word/styles.xml><?xml version="1.0" encoding="utf-8"?>
-<w:styles xmlns:mc="http://schemas.openxmlformats.org/markup-compatibility/2006" xmlns:r="http://schemas.openxmlformats.org/officeDocument/2006/relationships" xmlns:w="http://schemas.openxmlformats.org/wordprocessingml/2006/main" xmlns:w14="http://schemas.microsoft.com/office/word/2010/wordml" xmlns:w15="http://schemas.microsoft.com/office/word/2012/wordml" mc:Ignorable="w14 w15">
+<w:styles xmlns:mc="http://schemas.openxmlformats.org/markup-compatibility/2006" xmlns:r="http://schemas.openxmlformats.org/officeDocument/2006/relationships" xmlns:w="http://schemas.openxmlformats.org/wordprocessingml/2006/main" xmlns:w14="http://schemas.microsoft.com/office/word/2010/wordml" xmlns:w15="http://schemas.microsoft.com/office/word/2012/wordml" xmlns:w16cid="http://schemas.microsoft.com/office/word/2016/wordml/cid" xmlns:w16se="http://schemas.microsoft.com/office/word/2015/wordml/symex" mc:Ignorable="w14 w15 w16se w16cid">
   <w:docDefaults>
     <w:rPrDefault>
       <w:rPr>
@@ -1399,7 +2001,7 @@
       </w:pPr>
     </w:pPrDefault>
   </w:docDefaults>
-  <w:latentStyles w:defLockedState="0" w:defUIPriority="99" w:defSemiHidden="0" w:defUnhideWhenUsed="0" w:defQFormat="0" w:count="371">
+  <w:latentStyles w:defLockedState="0" w:defUIPriority="99" w:defSemiHidden="0" w:defUnhideWhenUsed="0" w:defQFormat="0" w:count="375">
     <w:lsdException w:name="Normal" w:uiPriority="0" w:qFormat="1"/>
     <w:lsdException w:name="heading 1" w:uiPriority="9" w:qFormat="1"/>
     <w:lsdException w:name="heading 2" w:semiHidden="1" w:uiPriority="9" w:unhideWhenUsed="1" w:qFormat="1"/>
@@ -1505,7 +2107,6 @@
     <w:lsdException w:name="HTML Sample" w:semiHidden="1" w:unhideWhenUsed="1"/>
     <w:lsdException w:name="HTML Typewriter" w:semiHidden="1" w:unhideWhenUsed="1"/>
     <w:lsdException w:name="HTML Variable" w:semiHidden="1" w:unhideWhenUsed="1"/>
-    <w:lsdException w:name="Normal Table" w:semiHidden="1" w:unhideWhenUsed="1"/>
     <w:lsdException w:name="annotation subject" w:semiHidden="1" w:unhideWhenUsed="1"/>
     <w:lsdException w:name="No List" w:semiHidden="1" w:unhideWhenUsed="1"/>
     <w:lsdException w:name="Outline List 1" w:semiHidden="1" w:unhideWhenUsed="1"/>
@@ -1549,10 +2150,8 @@
     <w:lsdException w:name="Table Elegant" w:semiHidden="1" w:unhideWhenUsed="1"/>
     <w:lsdException w:name="Table Professional" w:semiHidden="1" w:unhideWhenUsed="1"/>
     <w:lsdException w:name="Table Subtle 1" w:semiHidden="1" w:unhideWhenUsed="1"/>
-    <w:lsdException w:name="Table Subtle 2" w:semiHidden="1" w:unhideWhenUsed="1"/>
     <w:lsdException w:name="Table Web 1" w:semiHidden="1" w:unhideWhenUsed="1"/>
     <w:lsdException w:name="Table Web 2" w:semiHidden="1" w:unhideWhenUsed="1"/>
-    <w:lsdException w:name="Table Web 3" w:semiHidden="1" w:unhideWhenUsed="1"/>
     <w:lsdException w:name="Balloon Text" w:semiHidden="1" w:unhideWhenUsed="1"/>
     <w:lsdException w:name="Table Grid" w:uiPriority="39"/>
     <w:lsdException w:name="Table Theme" w:semiHidden="1" w:unhideWhenUsed="1"/>
@@ -1771,6 +2370,10 @@
     <w:lsdException w:name="List Table 5 Dark Accent 6" w:uiPriority="50"/>
     <w:lsdException w:name="List Table 6 Colorful Accent 6" w:uiPriority="51"/>
     <w:lsdException w:name="List Table 7 Colorful Accent 6" w:uiPriority="52"/>
+    <w:lsdException w:name="Mention" w:semiHidden="1" w:unhideWhenUsed="1"/>
+    <w:lsdException w:name="Smart Hyperlink" w:semiHidden="1" w:unhideWhenUsed="1"/>
+    <w:lsdException w:name="Hashtag" w:semiHidden="1" w:unhideWhenUsed="1"/>
+    <w:lsdException w:name="Unresolved Mention" w:semiHidden="1" w:unhideWhenUsed="1"/>
   </w:latentStyles>
   <w:style w:type="paragraph" w:default="1" w:styleId="Normal">
     <w:name w:val="Normal"/>
@@ -1795,6 +2398,28 @@
       <w:color w:val="2F5496" w:themeColor="accent1" w:themeShade="BF"/>
       <w:sz w:val="32"/>
       <w:szCs w:val="32"/>
+    </w:rPr>
+  </w:style>
+  <w:style w:type="paragraph" w:styleId="Heading2">
+    <w:name w:val="heading 2"/>
+    <w:basedOn w:val="Normal"/>
+    <w:next w:val="Normal"/>
+    <w:link w:val="Heading2Char"/>
+    <w:uiPriority w:val="9"/>
+    <w:unhideWhenUsed/>
+    <w:qFormat/>
+    <w:rsid w:val="007937F4"/>
+    <w:pPr>
+      <w:keepNext/>
+      <w:keepLines/>
+      <w:spacing w:before="40" w:after="0"/>
+      <w:outlineLvl w:val="1"/>
+    </w:pPr>
+    <w:rPr>
+      <w:rFonts w:asciiTheme="majorHAnsi" w:eastAsiaTheme="majorEastAsia" w:hAnsiTheme="majorHAnsi" w:cstheme="majorBidi"/>
+      <w:color w:val="2F5496" w:themeColor="accent1" w:themeShade="BF"/>
+      <w:sz w:val="26"/>
+      <w:szCs w:val="26"/>
     </w:rPr>
   </w:style>
   <w:style w:type="character" w:default="1" w:styleId="DefaultParagraphFont">
@@ -1881,6 +2506,19 @@
       <w:ind w:left="720"/>
       <w:contextualSpacing/>
     </w:pPr>
+  </w:style>
+  <w:style w:type="character" w:customStyle="1" w:styleId="Heading2Char">
+    <w:name w:val="Heading 2 Char"/>
+    <w:basedOn w:val="DefaultParagraphFont"/>
+    <w:link w:val="Heading2"/>
+    <w:uiPriority w:val="9"/>
+    <w:rsid w:val="007937F4"/>
+    <w:rPr>
+      <w:rFonts w:asciiTheme="majorHAnsi" w:eastAsiaTheme="majorEastAsia" w:hAnsiTheme="majorHAnsi" w:cstheme="majorBidi"/>
+      <w:color w:val="2F5496" w:themeColor="accent1" w:themeShade="BF"/>
+      <w:sz w:val="26"/>
+      <w:szCs w:val="26"/>
+    </w:rPr>
   </w:style>
 </w:styles>
 </file>

</xml_diff>